<commit_message>
Definición de la investigación
Se agregó la definición de la investigación
</commit_message>
<xml_diff>
--- a/PerfilDelProyecto_Barro_Calero_Carrera.docx
+++ b/PerfilDelProyecto_Barro_Calero_Carrera.docx
@@ -5468,14 +5468,26 @@
           <w:numId w:val="20"/>
         </w:numPr>
         <w:jc w:val="both"/>
-      </w:pPr>
-      <w:r>
+        <w:rPr>
+          <w:sz w:val="24"/>
+        </w:rPr>
+      </w:pPr>
+      <w:r>
+        <w:rPr>
+          <w:sz w:val="24"/>
+        </w:rPr>
         <w:t>Mejorar la planificación de los proyectos desarrollados en el IGM (Instituto Geográf</w:t>
       </w:r>
       <w:r>
+        <w:rPr>
+          <w:sz w:val="24"/>
+        </w:rPr>
         <w:t>i</w:t>
       </w:r>
       <w:r>
+        <w:rPr>
+          <w:sz w:val="24"/>
+        </w:rPr>
         <w:t>co Militar)</w:t>
       </w:r>
     </w:p>
@@ -5487,15 +5499,27 @@
           <w:numId w:val="20"/>
         </w:numPr>
         <w:jc w:val="both"/>
-      </w:pPr>
-      <w:r>
-        <w:t>Mejorar de manera general la gestión y administración de los proyectos desarroll</w:t>
-      </w:r>
-      <w:r>
+        <w:rPr>
+          <w:sz w:val="24"/>
+        </w:rPr>
+      </w:pPr>
+      <w:r>
+        <w:rPr>
+          <w:sz w:val="24"/>
+        </w:rPr>
+        <w:t>Mejorar de manera general la gestión y administración de los proyectos des</w:t>
+      </w:r>
+      <w:r>
+        <w:rPr>
+          <w:sz w:val="24"/>
+        </w:rPr>
         <w:t>a</w:t>
       </w:r>
       <w:r>
-        <w:t>dos en el IGM.</w:t>
+        <w:rPr>
+          <w:sz w:val="24"/>
+        </w:rPr>
+        <w:t>rrollados en el IGM.</w:t>
       </w:r>
     </w:p>
     <w:p>
@@ -5506,14 +5530,26 @@
           <w:numId w:val="20"/>
         </w:numPr>
         <w:jc w:val="both"/>
-      </w:pPr>
-      <w:r>
+        <w:rPr>
+          <w:sz w:val="24"/>
+        </w:rPr>
+      </w:pPr>
+      <w:r>
+        <w:rPr>
+          <w:sz w:val="24"/>
+        </w:rPr>
         <w:t>Proporcionar una herramienta orientada a la WEB que facilite y automatice la planif</w:t>
       </w:r>
       <w:r>
+        <w:rPr>
+          <w:sz w:val="24"/>
+        </w:rPr>
         <w:t>i</w:t>
       </w:r>
       <w:r>
+        <w:rPr>
+          <w:sz w:val="24"/>
+        </w:rPr>
         <w:t>cación y administración de proyectos en el IGM.</w:t>
       </w:r>
     </w:p>
@@ -5526,18 +5562,31 @@
         </w:numPr>
         <w:jc w:val="both"/>
         <w:rPr>
+          <w:sz w:val="28"/>
+          <w:szCs w:val="24"/>
+        </w:rPr>
+      </w:pPr>
+      <w:r>
+        <w:rPr>
           <w:sz w:val="24"/>
-          <w:szCs w:val="24"/>
-        </w:rPr>
-      </w:pPr>
-      <w:r>
-        <w:t>Guardar la información de cada uno de los proyectos realizados de una manera fácil y accesible.</w:t>
-      </w:r>
-      <w:bookmarkStart w:id="24" w:name="_GoBack"/>
-      <w:bookmarkEnd w:id="24"/>
+        </w:rPr>
+        <w:t>Guardar la información de cada uno de los proyectos realizados de una m</w:t>
+      </w:r>
       <w:r>
         <w:rPr>
           <w:sz w:val="24"/>
+        </w:rPr>
+        <w:t>a</w:t>
+      </w:r>
+      <w:r>
+        <w:rPr>
+          <w:sz w:val="24"/>
+        </w:rPr>
+        <w:t>nera fácil y accesible.</w:t>
+      </w:r>
+      <w:r>
+        <w:rPr>
+          <w:sz w:val="28"/>
           <w:szCs w:val="24"/>
         </w:rPr>
         <w:t xml:space="preserve"> </w:t>
@@ -5566,9 +5615,9 @@
           <w:lang w:val="es-EC"/>
         </w:rPr>
       </w:pPr>
-      <w:bookmarkStart w:id="25" w:name="_Toc484086893"/>
-      <w:bookmarkStart w:id="26" w:name="_Toc484087337"/>
-      <w:bookmarkStart w:id="27" w:name="_Toc328321471"/>
+      <w:bookmarkStart w:id="24" w:name="_Toc484086893"/>
+      <w:bookmarkStart w:id="25" w:name="_Toc484087337"/>
+      <w:bookmarkStart w:id="26" w:name="_Toc328321471"/>
       <w:r>
         <w:rPr>
           <w:rFonts w:ascii="Arial" w:hAnsi="Arial" w:cs="Arial"/>
@@ -5576,24 +5625,74 @@
         </w:rPr>
         <w:t>DEFINICIÓN DE LA INVESTIGACIÓN</w:t>
       </w:r>
+      <w:bookmarkEnd w:id="24"/>
       <w:bookmarkEnd w:id="25"/>
+      <w:r>
+        <w:rPr>
+          <w:rFonts w:ascii="Arial" w:hAnsi="Arial" w:cs="Arial"/>
+          <w:lang w:val="es-EC"/>
+        </w:rPr>
+        <w:t xml:space="preserve"> </w:t>
+      </w:r>
       <w:bookmarkEnd w:id="26"/>
-      <w:r>
-        <w:rPr>
-          <w:rFonts w:ascii="Arial" w:hAnsi="Arial" w:cs="Arial"/>
-          <w:lang w:val="es-EC"/>
-        </w:rPr>
-        <w:t xml:space="preserve"> </w:t>
-      </w:r>
+    </w:p>
+    <w:p>
+      <w:pPr>
+        <w:spacing w:line="276" w:lineRule="auto"/>
+        <w:rPr>
+          <w:rFonts w:ascii="Arial" w:hAnsi="Arial" w:cs="Arial"/>
+        </w:rPr>
+      </w:pPr>
+      <w:r>
+        <w:rPr>
+          <w:rFonts w:ascii="Arial" w:hAnsi="Arial" w:cs="Arial"/>
+        </w:rPr>
+        <w:t xml:space="preserve">En primer lugar el presente proyecto está enfocado al área de desarrollo, por lo que en sí no existe investigación de ningún tipo ya sea descriptiva, </w:t>
+      </w:r>
+      <w:proofErr w:type="spellStart"/>
+      <w:r>
+        <w:rPr>
+          <w:rFonts w:ascii="Arial" w:hAnsi="Arial" w:cs="Arial"/>
+        </w:rPr>
+        <w:t>explorativa</w:t>
+      </w:r>
+      <w:proofErr w:type="spellEnd"/>
+      <w:r>
+        <w:rPr>
+          <w:rFonts w:ascii="Arial" w:hAnsi="Arial" w:cs="Arial"/>
+        </w:rPr>
+        <w:t xml:space="preserve"> o explicativa como tal y por ello tampoco se define una hipótesis.</w:t>
+      </w:r>
+    </w:p>
+    <w:p>
+      <w:pPr>
+        <w:spacing w:line="276" w:lineRule="auto"/>
+        <w:rPr>
+          <w:rFonts w:ascii="Arial" w:hAnsi="Arial" w:cs="Arial"/>
+        </w:rPr>
+      </w:pPr>
+    </w:p>
+    <w:p>
+      <w:pPr>
+        <w:spacing w:line="276" w:lineRule="auto"/>
+        <w:rPr>
+          <w:rFonts w:ascii="Arial" w:hAnsi="Arial" w:cs="Arial"/>
+        </w:rPr>
+      </w:pPr>
+      <w:r>
+        <w:rPr>
+          <w:rFonts w:ascii="Arial" w:hAnsi="Arial" w:cs="Arial"/>
+        </w:rPr>
+        <w:t>En segundo lugar al ser un proyecto de desarrollo se van a usar medios y herramientas ya definidas para lograr el objetivo y el alcance además de consultas bibliográficas para cualquier tipo de duda existente</w:t>
+      </w:r>
+      <w:bookmarkStart w:id="27" w:name="_GoBack"/>
       <w:bookmarkEnd w:id="27"/>
-    </w:p>
-    <w:p>
-      <w:pPr>
-        <w:spacing w:line="276" w:lineRule="auto"/>
-        <w:rPr>
-          <w:rFonts w:ascii="Arial" w:hAnsi="Arial" w:cs="Arial"/>
-        </w:rPr>
-      </w:pPr>
+      <w:r>
+        <w:rPr>
+          <w:rFonts w:ascii="Arial" w:hAnsi="Arial" w:cs="Arial"/>
+        </w:rPr>
+        <w:t>.</w:t>
+      </w:r>
     </w:p>
     <w:p>
       <w:pPr>
@@ -5655,8 +5754,9 @@
           <w:noProof/>
           <w:lang w:val="es-EC" w:eastAsia="es-EC"/>
         </w:rPr>
+        <w:lastRenderedPageBreak/>
         <w:drawing>
-          <wp:inline distT="0" distB="0" distL="0" distR="0">
+          <wp:inline distT="0" distB="0" distL="0" distR="0" wp14:anchorId="74879270" wp14:editId="1009B90B">
             <wp:extent cx="6425565" cy="3366276"/>
             <wp:effectExtent l="0" t="0" r="0" b="5715"/>
             <wp:docPr id="9" name="Imagen 9"/>
@@ -6258,8 +6358,8 @@
         <w:tblLook w:val="04A0" w:firstRow="1" w:lastRow="0" w:firstColumn="1" w:lastColumn="0" w:noHBand="0" w:noVBand="1"/>
       </w:tblPr>
       <w:tblGrid>
-        <w:gridCol w:w="4322"/>
-        <w:gridCol w:w="4322"/>
+        <w:gridCol w:w="3919"/>
+        <w:gridCol w:w="3922"/>
       </w:tblGrid>
       <w:tr>
         <w:tc>
@@ -6288,6 +6388,7 @@
                 <w:b/>
                 <w:bCs/>
               </w:rPr>
+              <w:lastRenderedPageBreak/>
               <w:t>Componente</w:t>
             </w:r>
           </w:p>
@@ -6528,19 +6629,50 @@
               <w:rPr>
                 <w:rFonts w:ascii="Arial" w:hAnsi="Arial" w:cs="Arial"/>
                 <w:bCs/>
+                <w:lang w:val="en-US"/>
               </w:rPr>
             </w:pPr>
+            <w:proofErr w:type="spellStart"/>
             <w:r>
               <w:rPr>
                 <w:rFonts w:ascii="Arial" w:hAnsi="Arial" w:cs="Arial"/>
                 <w:bCs/>
-              </w:rPr>
-              <w:t>ADOBE DREAMWEAVER</w:t>
-            </w:r>
+                <w:lang w:val="en-US"/>
+              </w:rPr>
+              <w:t>Netbeans</w:t>
+            </w:r>
+            <w:proofErr w:type="spellEnd"/>
             <w:r>
               <w:rPr>
                 <w:rFonts w:ascii="Arial" w:hAnsi="Arial" w:cs="Arial"/>
                 <w:bCs/>
+                <w:lang w:val="en-US"/>
+              </w:rPr>
+              <w:t xml:space="preserve"> con plug-in </w:t>
+            </w:r>
+            <w:proofErr w:type="spellStart"/>
+            <w:r>
+              <w:rPr>
+                <w:rFonts w:ascii="Arial" w:hAnsi="Arial" w:cs="Arial"/>
+                <w:bCs/>
+                <w:lang w:val="en-US"/>
+              </w:rPr>
+              <w:t>para</w:t>
+            </w:r>
+            <w:proofErr w:type="spellEnd"/>
+            <w:r>
+              <w:rPr>
+                <w:rFonts w:ascii="Arial" w:hAnsi="Arial" w:cs="Arial"/>
+                <w:bCs/>
+                <w:lang w:val="en-US"/>
+              </w:rPr>
+              <w:t xml:space="preserve"> PHP</w:t>
+            </w:r>
+            <w:r>
+              <w:rPr>
+                <w:rFonts w:ascii="Arial" w:hAnsi="Arial" w:cs="Arial"/>
+                <w:bCs/>
+                <w:lang w:val="en-US"/>
               </w:rPr>
               <w:t xml:space="preserve"> </w:t>
             </w:r>
@@ -6884,7 +7016,6 @@
           <w:rFonts w:ascii="Arial" w:hAnsi="Arial" w:cs="Arial"/>
           <w:lang w:val="es-CR"/>
         </w:rPr>
-        <w:lastRenderedPageBreak/>
         <w:t>El uso de productos libres y gratuitos contribuyen a reducir el costo del pr</w:t>
       </w:r>
       <w:r>
@@ -7465,6 +7596,7 @@
                 <w:sz w:val="24"/>
                 <w:szCs w:val="24"/>
               </w:rPr>
+              <w:lastRenderedPageBreak/>
               <w:t>IGM</w:t>
             </w:r>
           </w:p>
@@ -12018,7 +12150,7 @@
 </file>
 
 <file path=customXml/itemProps1.xml><?xml version="1.0" encoding="utf-8"?>
-<ds:datastoreItem xmlns:ds="http://schemas.openxmlformats.org/officeDocument/2006/customXml" ds:itemID="{47CA6594-8B9F-4457-9397-C04F315D852F}">
+<ds:datastoreItem xmlns:ds="http://schemas.openxmlformats.org/officeDocument/2006/customXml" ds:itemID="{530ABB5A-24B4-4C61-A3C6-88755DA57C74}">
   <ds:schemaRefs>
     <ds:schemaRef ds:uri="http://schemas.openxmlformats.org/officeDocument/2006/bibliography"/>
   </ds:schemaRefs>

</xml_diff>